<commit_message>
modificati i casi d'uso
</commit_message>
<xml_diff>
--- a/siw_progetto_catering_CasiDUso_versione01.docx
+++ b/siw_progetto_catering_CasiDUso_versione01.docx
@@ -9,33 +9,66 @@
       <w:r>
         <w:t>ESAME SIW – PROGETTO DOCENTE</w:t>
       </w:r>
+      <w:r>
+        <w:t xml:space="preserve"> - </w:t>
+      </w:r>
+      <w:r>
+        <w:t>Società di Catering</w:t>
+      </w:r>
     </w:p>
     <w:p>
       <w:pPr>
-        <w:pStyle w:val="Titolo1"/>
-      </w:pPr>
-      <w:r>
-        <w:t>Società di Catering</w:t>
+        <w:pStyle w:val="Titolo2"/>
+        <w:rPr>
+          <w:sz w:val="40"/>
+          <w:szCs w:val="40"/>
+        </w:rPr>
+      </w:pPr>
+      <w:r>
+        <w:rPr>
+          <w:sz w:val="40"/>
+          <w:szCs w:val="40"/>
+        </w:rPr>
+        <w:t>Casi d’uso</w:t>
       </w:r>
     </w:p>
     <w:p/>
     <w:p>
-      <w:pPr>
-        <w:pStyle w:val="Titolo2"/>
-      </w:pPr>
-      <w:r>
-        <w:t>Casi d’uso</w:t>
-      </w:r>
-    </w:p>
-    <w:p/>
-    <w:p>
-      <w:r>
-        <w:t>Utenti: ci sono due tipi di utente: Amministratore e Utente semplice. In fase di registrazione è possibile inserire solo utenti semplici. Per gli utenti di tipo amministratore è necessario inserirli in fase di set-up previo modifica manuale.</w:t>
+      <w:r>
+        <w:rPr>
+          <w:b/>
+          <w:bCs/>
+        </w:rPr>
+        <w:t>NOTE</w:t>
+      </w:r>
+      <w:r>
+        <w:t>:</w:t>
       </w:r>
     </w:p>
     <w:p>
       <w:r>
-        <w:t>Le funzioni di inserimento e cancellazione sono previste solo per gli utenti di tipo Amministratore. Per gli utenti semplici è possibile solo la consultazione, ai vari livelli.</w:t>
+        <w:t>Utenti: ci sono due tipi di utente: Amministratore e Utente semplice. In fase di registrazione è possibile inserire solo utenti semplici. Per gli utenti di tipo amministratore è necessario inserirli in fase di set-up previo modifica manuale</w:t>
+      </w:r>
+      <w:r>
+        <w:t xml:space="preserve"> alla classe Credentials.services.java per il default</w:t>
+      </w:r>
+      <w:r>
+        <w:t>.</w:t>
+      </w:r>
+    </w:p>
+    <w:p>
+      <w:r>
+        <w:t xml:space="preserve">Le funzioni di inserimento e cancellazione sono previste solo per gli utenti di tipo </w:t>
+      </w:r>
+      <w:r>
+        <w:rPr>
+          <w:b/>
+          <w:bCs/>
+        </w:rPr>
+        <w:t>Amministratore</w:t>
+      </w:r>
+      <w:r>
+        <w:t>. Per gli utenti semplici è possibile solo la consultazione, ai vari livelli.</w:t>
       </w:r>
     </w:p>
     <w:p/>
@@ -77,13 +110,25 @@
         <w:t>uffet</w:t>
       </w:r>
       <w:r>
-        <w:t xml:space="preserve">: è richiesto l’inserimento </w:t>
+        <w:t xml:space="preserve">: </w:t>
+      </w:r>
+      <w:r>
+        <w:t xml:space="preserve">per inserire un nuovo Buffet </w:t>
+      </w:r>
+      <w:r>
+        <w:t xml:space="preserve">è richiesto l’inserimento </w:t>
       </w:r>
       <w:r>
         <w:t xml:space="preserve">preliminare </w:t>
       </w:r>
       <w:r>
-        <w:t>di uno chef</w:t>
+        <w:t xml:space="preserve">di uno </w:t>
+      </w:r>
+      <w:r>
+        <w:t>C</w:t>
+      </w:r>
+      <w:r>
+        <w:t>hef</w:t>
       </w:r>
       <w:r>
         <w:t xml:space="preserve">, </w:t>
@@ -101,7 +146,13 @@
         <w:t>ppure</w:t>
       </w:r>
       <w:r>
-        <w:t xml:space="preserve"> scelto tra quelli già </w:t>
+        <w:t xml:space="preserve"> </w:t>
+      </w:r>
+      <w:r>
+        <w:t>selezionato</w:t>
+      </w:r>
+      <w:r>
+        <w:t xml:space="preserve"> tra quelli già </w:t>
       </w:r>
       <w:r>
         <w:t>inseriti</w:t>
@@ -119,7 +170,16 @@
         <w:t>Infine,</w:t>
       </w:r>
       <w:r>
-        <w:t xml:space="preserve"> è possibile selezionare dei piatti esistenti da aggiungere al buffet.</w:t>
+        <w:t xml:space="preserve"> è </w:t>
+      </w:r>
+      <w:r>
+        <w:t xml:space="preserve">anche </w:t>
+      </w:r>
+      <w:r>
+        <w:t>possibile selezionare dei piatti esistenti da aggiungere al buffet</w:t>
+      </w:r>
+      <w:r>
+        <w:t xml:space="preserve"> o creare un nuovo piatto.</w:t>
       </w:r>
     </w:p>
     <w:p>
@@ -149,13 +209,31 @@
         <w:t xml:space="preserve"> </w:t>
       </w:r>
       <w:r>
-        <w:t xml:space="preserve">si fornisce la lista di tutti i buffet predisposti dalla società di Catering. Per ogni buffet è possibile ottenere i dati di dettaglio. È inoltre prevista la possibilità di cancellare un buffet con apposito tasto di cancellazione, previa conferma. La cancellazione di un buffet non provoca la cancellazione dello chef, che può essere collegato ad altri buffet, ma ne rimuove l’associazione. </w:t>
+        <w:t xml:space="preserve">si fornisce la lista di tutti i buffet predisposti dalla società di Catering. Per ogni buffet è possibile ottenere i dati di dettaglio. È inoltre prevista la possibilità cancellare un buffet con apposito </w:t>
+      </w:r>
+      <w:r>
+        <w:t>tasto</w:t>
+      </w:r>
+      <w:r>
+        <w:t xml:space="preserve">, previa conferma. La cancellazione di un buffet non provoca la cancellazione dello chef, che può essere collegato ad altri buffet, ma ne rimuove l’associazione. </w:t>
       </w:r>
       <w:r>
         <w:t>È</w:t>
       </w:r>
       <w:r>
-        <w:t xml:space="preserve"> possibile rimuovere uno o più piatti associati al buffet.</w:t>
+        <w:t xml:space="preserve"> possibile </w:t>
+      </w:r>
+      <w:r>
+        <w:t xml:space="preserve">effettuare la modifica della composizione di un buffet </w:t>
+      </w:r>
+      <w:r>
+        <w:t>rimuov</w:t>
+      </w:r>
+      <w:r>
+        <w:t>endo o aggiungendo</w:t>
+      </w:r>
+      <w:r>
+        <w:t xml:space="preserve"> uno o più piatti.</w:t>
       </w:r>
     </w:p>
     <w:p>
@@ -181,7 +259,22 @@
         <w:t xml:space="preserve">è richiesto l’inserimento di un singolo chef, con i suoi dati identificativi nome, cognome e nazionalità. </w:t>
       </w:r>
       <w:r>
-        <w:t>E’ possibile associare un buffet, o inserirne uno nuovo, per lo chef.</w:t>
+        <w:t>È</w:t>
+      </w:r>
+      <w:r>
+        <w:t xml:space="preserve"> possibile </w:t>
+      </w:r>
+      <w:r>
+        <w:t>poi</w:t>
+      </w:r>
+      <w:r>
+        <w:t xml:space="preserve"> </w:t>
+      </w:r>
+      <w:r>
+        <w:t>inserire un nuovo buffet da associare</w:t>
+      </w:r>
+      <w:r>
+        <w:t>.</w:t>
       </w:r>
     </w:p>
     <w:p>
@@ -217,7 +310,13 @@
         <w:t xml:space="preserve"> e passare quindi alla selezione o all’inserimento di un buffet</w:t>
       </w:r>
       <w:r>
-        <w:t xml:space="preserve">. È inoltre prevista la possibilità di cancellare uno chef con apposito tasto di cancellazione, previa conferma di cancellazione di uno chef e di tutti i </w:t>
+        <w:t>. È inoltre prevista la possibilità di cancellare uno chef con apposito tasto di cancellazione, previa conferma</w:t>
+      </w:r>
+      <w:r>
+        <w:t xml:space="preserve">, e </w:t>
+      </w:r>
+      <w:r>
+        <w:t xml:space="preserve">di tutti i </w:t>
       </w:r>
       <w:r>
         <w:rPr>
@@ -326,6 +425,17 @@
       <w:r>
         <w:t xml:space="preserve"> possibile modificare il piatto con l’aggiunta o la cancellazione di ingredienti.</w:t>
       </w:r>
+      <w:r>
+        <w:t xml:space="preserve"> </w:t>
+      </w:r>
+      <w:proofErr w:type="gramStart"/>
+      <w:r>
+        <w:t>E’</w:t>
+      </w:r>
+      <w:proofErr w:type="gramEnd"/>
+      <w:r>
+        <w:t xml:space="preserve"> possibile creare un nuovo piatto.</w:t>
+      </w:r>
     </w:p>
     <w:p>
       <w:pPr>
@@ -396,6 +506,9 @@
       </w:r>
       <w:r>
         <w:t>L’aggiunta di ingredienti ai piatti è da effettuare in fase di modifica di un piatto.</w:t>
+      </w:r>
+      <w:r>
+        <w:t xml:space="preserve"> È possibile inserire un nuovo ingrediente.</w:t>
       </w:r>
     </w:p>
     <w:sectPr>

</xml_diff>